<commit_message>
made small changes to Sprint Plan and Burndown Chart to reflect changes to in progress User Stories
</commit_message>
<xml_diff>
--- a/Sprint Planning/Sprint Plan Caliber Mobile.docx
+++ b/Sprint Planning/Sprint Plan Caliber Mobile.docx
@@ -166,7 +166,35 @@
           <w:sz w:val="24"/>
           <w:szCs w:val="24"/>
         </w:rPr>
-        <w:t>uthorization (3 points),</w:t>
+        <w:t>uth</w:t>
+      </w:r>
+      <w:r>
+        <w:rPr>
+          <w:sz w:val="24"/>
+          <w:szCs w:val="24"/>
+        </w:rPr>
+        <w:t>entic</w:t>
+      </w:r>
+      <w:r>
+        <w:rPr>
+          <w:sz w:val="24"/>
+          <w:szCs w:val="24"/>
+        </w:rPr>
+        <w:t>ation (</w:t>
+      </w:r>
+      <w:r>
+        <w:rPr>
+          <w:sz w:val="24"/>
+          <w:szCs w:val="24"/>
+        </w:rPr>
+        <w:t>8</w:t>
+      </w:r>
+      <w:r>
+        <w:rPr>
+          <w:sz w:val="24"/>
+          <w:szCs w:val="24"/>
+        </w:rPr>
+        <w:t xml:space="preserve"> points),</w:t>
       </w:r>
       <w:r>
         <w:rPr>
@@ -240,7 +268,21 @@
           <w:sz w:val="24"/>
           <w:szCs w:val="24"/>
         </w:rPr>
-        <w:t>Total: 11 Story Points</w:t>
+        <w:t>Total: 1</w:t>
+      </w:r>
+      <w:r>
+        <w:rPr>
+          <w:sz w:val="24"/>
+          <w:szCs w:val="24"/>
+        </w:rPr>
+        <w:t>6</w:t>
+      </w:r>
+      <w:r>
+        <w:rPr>
+          <w:sz w:val="24"/>
+          <w:szCs w:val="24"/>
+        </w:rPr>
+        <w:t xml:space="preserve"> Story Points</w:t>
       </w:r>
     </w:p>
     <w:p>
@@ -341,7 +383,35 @@
           <w:sz w:val="24"/>
           <w:szCs w:val="24"/>
         </w:rPr>
-        <w:t>Cognito Authentication (8 points), Create Notes (5 points), View Notes (2 points), Update Notes (1 point)</w:t>
+        <w:t>Cognito Auth</w:t>
+      </w:r>
+      <w:r>
+        <w:rPr>
+          <w:sz w:val="24"/>
+          <w:szCs w:val="24"/>
+        </w:rPr>
+        <w:t>oriz</w:t>
+      </w:r>
+      <w:r>
+        <w:rPr>
+          <w:sz w:val="24"/>
+          <w:szCs w:val="24"/>
+        </w:rPr>
+        <w:t>ation (</w:t>
+      </w:r>
+      <w:r>
+        <w:rPr>
+          <w:sz w:val="24"/>
+          <w:szCs w:val="24"/>
+        </w:rPr>
+        <w:t>3</w:t>
+      </w:r>
+      <w:r>
+        <w:rPr>
+          <w:sz w:val="24"/>
+          <w:szCs w:val="24"/>
+        </w:rPr>
+        <w:t xml:space="preserve"> points), Create Notes (5 points), View Notes (2 points), Update Notes (1 point)</w:t>
       </w:r>
     </w:p>
     <w:p>
@@ -373,7 +443,21 @@
           <w:sz w:val="24"/>
           <w:szCs w:val="24"/>
         </w:rPr>
-        <w:t>al: 16 Story Points</w:t>
+        <w:t>al: 1</w:t>
+      </w:r>
+      <w:r>
+        <w:rPr>
+          <w:sz w:val="24"/>
+          <w:szCs w:val="24"/>
+        </w:rPr>
+        <w:t>1</w:t>
+      </w:r>
+      <w:r>
+        <w:rPr>
+          <w:sz w:val="24"/>
+          <w:szCs w:val="24"/>
+        </w:rPr>
+        <w:t xml:space="preserve"> Story Points</w:t>
       </w:r>
     </w:p>
     <w:p>

</xml_diff>

<commit_message>
edited story points in planning doc, edited story points in burndown chart to reflect stretch goals and currently completed user stories
</commit_message>
<xml_diff>
--- a/Sprint Planning/Sprint Plan Caliber Mobile.docx
+++ b/Sprint Planning/Sprint Plan Caliber Mobile.docx
@@ -187,7 +187,7 @@
           <w:sz w:val="24"/>
           <w:szCs w:val="24"/>
         </w:rPr>
-        <w:t>8</w:t>
+        <w:t>11</w:t>
       </w:r>
       <w:r>
         <w:rPr>
@@ -275,7 +275,7 @@
           <w:sz w:val="24"/>
           <w:szCs w:val="24"/>
         </w:rPr>
-        <w:t>6</w:t>
+        <w:t>9</w:t>
       </w:r>
       <w:r>
         <w:rPr>
@@ -443,14 +443,14 @@
           <w:sz w:val="24"/>
           <w:szCs w:val="24"/>
         </w:rPr>
-        <w:t>al: 1</w:t>
-      </w:r>
-      <w:r>
-        <w:rPr>
-          <w:sz w:val="24"/>
-          <w:szCs w:val="24"/>
-        </w:rPr>
-        <w:t>1</w:t>
+        <w:t xml:space="preserve">al: </w:t>
+      </w:r>
+      <w:r>
+        <w:rPr>
+          <w:sz w:val="24"/>
+          <w:szCs w:val="24"/>
+        </w:rPr>
+        <w:t>8</w:t>
       </w:r>
       <w:r>
         <w:rPr>

</xml_diff>

<commit_message>
Updated Sprint Plan doc to include sprint review and stretch goals. Updated Burndown Chart to reflect currently completed User Stories and stretch goal Story Points.
</commit_message>
<xml_diff>
--- a/Sprint Planning/Sprint Plan Caliber Mobile.docx
+++ b/Sprint Planning/Sprint Plan Caliber Mobile.docx
@@ -29,8 +29,8 @@
       <w:pPr>
         <w:jc w:val="center"/>
         <w:rPr>
-          <w:sz w:val="32"/>
-          <w:szCs w:val="32"/>
+          <w:sz w:val="24"/>
+          <w:szCs w:val="24"/>
         </w:rPr>
       </w:pPr>
     </w:p>
@@ -75,6 +75,13 @@
         </w:rPr>
         <w:t>Finish setting up front and back ends</w:t>
       </w:r>
+      <w:r>
+        <w:rPr>
+          <w:sz w:val="24"/>
+          <w:szCs w:val="24"/>
+        </w:rPr>
+        <w:t xml:space="preserve"> for relevant User Stories</w:t>
+      </w:r>
     </w:p>
     <w:p>
       <w:pPr>
@@ -93,27 +100,14 @@
           <w:sz w:val="24"/>
           <w:szCs w:val="24"/>
         </w:rPr>
-        <w:t>Split into 4 sets of 2 groups to create pages (front and back end)</w:t>
-      </w:r>
-    </w:p>
-    <w:p>
-      <w:pPr>
-        <w:pStyle w:val="ListParagraph"/>
-        <w:numPr>
-          <w:ilvl w:val="0"/>
-          <w:numId w:val="1"/>
-        </w:numPr>
-        <w:rPr>
-          <w:sz w:val="24"/>
-          <w:szCs w:val="24"/>
-        </w:rPr>
-      </w:pPr>
-      <w:r>
-        <w:rPr>
-          <w:sz w:val="24"/>
-          <w:szCs w:val="24"/>
-        </w:rPr>
-        <w:t>Whoever finishes page first will commence work on Cognito</w:t>
+        <w:t>Split into 4 sets of 2 groups to create pages</w:t>
+      </w:r>
+      <w:r>
+        <w:rPr>
+          <w:sz w:val="24"/>
+          <w:szCs w:val="24"/>
+        </w:rPr>
+        <w:t>, components, business logic, et cetera</w:t>
       </w:r>
     </w:p>
     <w:p>
@@ -323,6 +317,248 @@
           <w:szCs w:val="24"/>
         </w:rPr>
         <w:t>, 2021</w:t>
+      </w:r>
+    </w:p>
+    <w:p>
+      <w:pPr>
+        <w:pStyle w:val="ListParagraph"/>
+        <w:rPr>
+          <w:sz w:val="24"/>
+          <w:szCs w:val="24"/>
+        </w:rPr>
+      </w:pPr>
+    </w:p>
+    <w:p>
+      <w:pPr>
+        <w:pStyle w:val="ListParagraph"/>
+        <w:rPr>
+          <w:sz w:val="24"/>
+          <w:szCs w:val="24"/>
+        </w:rPr>
+      </w:pPr>
+      <w:r>
+        <w:rPr>
+          <w:sz w:val="24"/>
+          <w:szCs w:val="24"/>
+        </w:rPr>
+        <w:t xml:space="preserve">Sprint Review: </w:t>
+      </w:r>
+      <w:r>
+        <w:rPr>
+          <w:sz w:val="24"/>
+          <w:szCs w:val="24"/>
+        </w:rPr>
+        <w:t>We were a</w:t>
+      </w:r>
+      <w:r>
+        <w:rPr>
+          <w:sz w:val="24"/>
+          <w:szCs w:val="24"/>
+        </w:rPr>
+        <w:t xml:space="preserve">ble to complete </w:t>
+      </w:r>
+      <w:r>
+        <w:rPr>
+          <w:sz w:val="24"/>
+          <w:szCs w:val="24"/>
+        </w:rPr>
+        <w:t>the “</w:t>
+      </w:r>
+      <w:r>
+        <w:rPr>
+          <w:sz w:val="24"/>
+          <w:szCs w:val="24"/>
+        </w:rPr>
+        <w:t>Cognito Authentication</w:t>
+      </w:r>
+      <w:r>
+        <w:rPr>
+          <w:sz w:val="24"/>
+          <w:szCs w:val="24"/>
+        </w:rPr>
+        <w:t>”</w:t>
+      </w:r>
+      <w:r>
+        <w:rPr>
+          <w:sz w:val="24"/>
+          <w:szCs w:val="24"/>
+        </w:rPr>
+        <w:t xml:space="preserve"> and </w:t>
+      </w:r>
+      <w:r>
+        <w:rPr>
+          <w:sz w:val="24"/>
+          <w:szCs w:val="24"/>
+        </w:rPr>
+        <w:t>“</w:t>
+      </w:r>
+      <w:r>
+        <w:rPr>
+          <w:sz w:val="24"/>
+          <w:szCs w:val="24"/>
+        </w:rPr>
+        <w:t>Navigate between different weeks of a batch</w:t>
+      </w:r>
+      <w:r>
+        <w:rPr>
+          <w:sz w:val="24"/>
+          <w:szCs w:val="24"/>
+        </w:rPr>
+        <w:t>” user stories for a total of 13 Story Points</w:t>
+      </w:r>
+      <w:r>
+        <w:rPr>
+          <w:sz w:val="24"/>
+          <w:szCs w:val="24"/>
+        </w:rPr>
+        <w:t xml:space="preserve">. </w:t>
+      </w:r>
+      <w:r>
+        <w:rPr>
+          <w:sz w:val="24"/>
+          <w:szCs w:val="24"/>
+        </w:rPr>
+        <w:t>We were almost complete with the “</w:t>
+      </w:r>
+      <w:r>
+        <w:rPr>
+          <w:sz w:val="24"/>
+          <w:szCs w:val="24"/>
+        </w:rPr>
+        <w:t>Select from batches to record notes</w:t>
+      </w:r>
+      <w:r>
+        <w:rPr>
+          <w:sz w:val="24"/>
+          <w:szCs w:val="24"/>
+        </w:rPr>
+        <w:t>”</w:t>
+      </w:r>
+      <w:r>
+        <w:rPr>
+          <w:sz w:val="24"/>
+          <w:szCs w:val="24"/>
+        </w:rPr>
+        <w:t xml:space="preserve"> and </w:t>
+      </w:r>
+      <w:r>
+        <w:rPr>
+          <w:sz w:val="24"/>
+          <w:szCs w:val="24"/>
+        </w:rPr>
+        <w:t>“</w:t>
+      </w:r>
+      <w:r>
+        <w:rPr>
+          <w:sz w:val="24"/>
+          <w:szCs w:val="24"/>
+        </w:rPr>
+        <w:t>Create Overall Notes</w:t>
+      </w:r>
+      <w:r>
+        <w:rPr>
+          <w:sz w:val="24"/>
+          <w:szCs w:val="24"/>
+        </w:rPr>
+        <w:t>”</w:t>
+      </w:r>
+      <w:r>
+        <w:rPr>
+          <w:sz w:val="24"/>
+          <w:szCs w:val="24"/>
+        </w:rPr>
+        <w:t xml:space="preserve"> user stories (valued at 6 Story Points total)</w:t>
+      </w:r>
+      <w:r>
+        <w:rPr>
+          <w:sz w:val="24"/>
+          <w:szCs w:val="24"/>
+        </w:rPr>
+        <w:t xml:space="preserve">, </w:t>
+      </w:r>
+      <w:r>
+        <w:rPr>
+          <w:sz w:val="24"/>
+          <w:szCs w:val="24"/>
+        </w:rPr>
+        <w:t>but we got stalled</w:t>
+      </w:r>
+      <w:r>
+        <w:rPr>
+          <w:sz w:val="24"/>
+          <w:szCs w:val="24"/>
+        </w:rPr>
+        <w:t xml:space="preserve"> on </w:t>
+      </w:r>
+      <w:r>
+        <w:rPr>
+          <w:sz w:val="24"/>
+          <w:szCs w:val="24"/>
+        </w:rPr>
+        <w:t xml:space="preserve">the </w:t>
+      </w:r>
+      <w:r>
+        <w:rPr>
+          <w:sz w:val="24"/>
+          <w:szCs w:val="24"/>
+        </w:rPr>
+        <w:t>IAM Roles creation</w:t>
+      </w:r>
+      <w:r>
+        <w:rPr>
+          <w:sz w:val="24"/>
+          <w:szCs w:val="24"/>
+        </w:rPr>
+        <w:t xml:space="preserve"> process</w:t>
+      </w:r>
+      <w:r>
+        <w:rPr>
+          <w:sz w:val="24"/>
+          <w:szCs w:val="24"/>
+        </w:rPr>
+        <w:t xml:space="preserve">. </w:t>
+      </w:r>
+      <w:r>
+        <w:rPr>
+          <w:sz w:val="24"/>
+          <w:szCs w:val="24"/>
+        </w:rPr>
+        <w:t>We also s</w:t>
+      </w:r>
+      <w:r>
+        <w:rPr>
+          <w:sz w:val="24"/>
+          <w:szCs w:val="24"/>
+        </w:rPr>
+        <w:t xml:space="preserve">pent a lot of time exploring Cypress and Sequelize, both </w:t>
+      </w:r>
+      <w:r>
+        <w:rPr>
+          <w:sz w:val="24"/>
+          <w:szCs w:val="24"/>
+        </w:rPr>
+        <w:t xml:space="preserve">of </w:t>
+      </w:r>
+      <w:r>
+        <w:rPr>
+          <w:sz w:val="24"/>
+          <w:szCs w:val="24"/>
+        </w:rPr>
+        <w:t xml:space="preserve">which are technologies </w:t>
+      </w:r>
+      <w:r>
+        <w:rPr>
+          <w:sz w:val="24"/>
+          <w:szCs w:val="24"/>
+        </w:rPr>
+        <w:t xml:space="preserve">that </w:t>
+      </w:r>
+      <w:r>
+        <w:rPr>
+          <w:sz w:val="24"/>
+          <w:szCs w:val="24"/>
+        </w:rPr>
+        <w:t>we had not used before.</w:t>
       </w:r>
     </w:p>
     <w:p>
@@ -499,6 +735,157 @@
         </w:rPr>
         <w:t>, 2021</w:t>
       </w:r>
+    </w:p>
+    <w:p>
+      <w:pPr>
+        <w:pStyle w:val="ListParagraph"/>
+        <w:rPr>
+          <w:sz w:val="24"/>
+          <w:szCs w:val="24"/>
+        </w:rPr>
+      </w:pPr>
+    </w:p>
+    <w:p>
+      <w:pPr>
+        <w:pStyle w:val="ListParagraph"/>
+        <w:rPr>
+          <w:sz w:val="24"/>
+          <w:szCs w:val="24"/>
+        </w:rPr>
+      </w:pPr>
+    </w:p>
+    <w:p>
+      <w:pPr>
+        <w:rPr>
+          <w:sz w:val="32"/>
+          <w:szCs w:val="32"/>
+        </w:rPr>
+      </w:pPr>
+      <w:r>
+        <w:rPr>
+          <w:sz w:val="32"/>
+          <w:szCs w:val="32"/>
+        </w:rPr>
+        <w:lastRenderedPageBreak/>
+        <w:t>Stretch Goals</w:t>
+      </w:r>
+    </w:p>
+    <w:p>
+      <w:pPr>
+        <w:rPr>
+          <w:sz w:val="32"/>
+          <w:szCs w:val="32"/>
+        </w:rPr>
+      </w:pPr>
+    </w:p>
+    <w:p>
+      <w:pPr>
+        <w:pStyle w:val="ListParagraph"/>
+        <w:rPr>
+          <w:sz w:val="24"/>
+          <w:szCs w:val="24"/>
+        </w:rPr>
+      </w:pPr>
+      <w:r>
+        <w:rPr>
+          <w:sz w:val="24"/>
+          <w:szCs w:val="24"/>
+        </w:rPr>
+        <w:t xml:space="preserve">User Stories to complete: </w:t>
+      </w:r>
+      <w:r>
+        <w:rPr>
+          <w:sz w:val="24"/>
+          <w:szCs w:val="24"/>
+        </w:rPr>
+        <w:t>Randomize Associate Order</w:t>
+      </w:r>
+      <w:r>
+        <w:rPr>
+          <w:sz w:val="24"/>
+          <w:szCs w:val="24"/>
+        </w:rPr>
+        <w:t xml:space="preserve"> (1 point), </w:t>
+      </w:r>
+      <w:r>
+        <w:rPr>
+          <w:sz w:val="24"/>
+          <w:szCs w:val="24"/>
+        </w:rPr>
+        <w:t>Automatic Overall Technical Status</w:t>
+      </w:r>
+      <w:r>
+        <w:rPr>
+          <w:sz w:val="24"/>
+          <w:szCs w:val="24"/>
+        </w:rPr>
+        <w:t xml:space="preserve"> (3 points), </w:t>
+      </w:r>
+      <w:r>
+        <w:rPr>
+          <w:sz w:val="24"/>
+          <w:szCs w:val="24"/>
+        </w:rPr>
+        <w:t>Refresh Data Functionality on Notes View</w:t>
+      </w:r>
+      <w:r>
+        <w:rPr>
+          <w:sz w:val="24"/>
+          <w:szCs w:val="24"/>
+        </w:rPr>
+        <w:t xml:space="preserve"> (1 point)</w:t>
+      </w:r>
+    </w:p>
+    <w:p>
+      <w:pPr>
+        <w:pStyle w:val="ListParagraph"/>
+        <w:rPr>
+          <w:sz w:val="24"/>
+          <w:szCs w:val="24"/>
+        </w:rPr>
+      </w:pPr>
+    </w:p>
+    <w:p>
+      <w:pPr>
+        <w:pStyle w:val="ListParagraph"/>
+        <w:rPr>
+          <w:sz w:val="24"/>
+          <w:szCs w:val="24"/>
+        </w:rPr>
+      </w:pPr>
+      <w:r>
+        <w:rPr>
+          <w:sz w:val="24"/>
+          <w:szCs w:val="24"/>
+        </w:rPr>
+        <w:t>Total: 5 Story Points</w:t>
+      </w:r>
+    </w:p>
+    <w:p>
+      <w:pPr>
+        <w:pStyle w:val="ListParagraph"/>
+        <w:rPr>
+          <w:sz w:val="24"/>
+          <w:szCs w:val="24"/>
+        </w:rPr>
+      </w:pPr>
+    </w:p>
+    <w:p>
+      <w:pPr>
+        <w:pStyle w:val="ListParagraph"/>
+        <w:rPr>
+          <w:sz w:val="24"/>
+          <w:szCs w:val="24"/>
+        </w:rPr>
+      </w:pPr>
+    </w:p>
+    <w:p>
+      <w:pPr>
+        <w:rPr>
+          <w:sz w:val="32"/>
+          <w:szCs w:val="32"/>
+        </w:rPr>
+      </w:pPr>
     </w:p>
     <w:sectPr>
       <w:pgSz w:w="12240" w:h="15840"/>
@@ -1300,6 +1687,45 @@
       <w:contextualSpacing/>
     </w:pPr>
   </w:style>
+  <w:style w:type="character" w:styleId="PlaceholderText">
+    <w:name w:val="Placeholder Text"/>
+    <w:basedOn w:val="DefaultParagraphFont"/>
+    <w:uiPriority w:val="99"/>
+    <w:semiHidden/>
+    <w:rsid w:val="00B6093E"/>
+    <w:rPr>
+      <w:color w:val="808080"/>
+    </w:rPr>
+  </w:style>
+  <w:style w:type="paragraph" w:styleId="Subtitle">
+    <w:name w:val="Subtitle"/>
+    <w:basedOn w:val="Normal"/>
+    <w:next w:val="Normal"/>
+    <w:link w:val="SubtitleChar"/>
+    <w:uiPriority w:val="11"/>
+    <w:qFormat/>
+    <w:rsid w:val="00B6093E"/>
+    <w:pPr>
+      <w:numPr>
+        <w:ilvl w:val="1"/>
+      </w:numPr>
+    </w:pPr>
+    <w:rPr>
+      <w:color w:val="5A5A5A" w:themeColor="text1" w:themeTint="A5"/>
+      <w:spacing w:val="15"/>
+    </w:rPr>
+  </w:style>
+  <w:style w:type="character" w:customStyle="1" w:styleId="SubtitleChar">
+    <w:name w:val="Subtitle Char"/>
+    <w:basedOn w:val="DefaultParagraphFont"/>
+    <w:link w:val="Subtitle"/>
+    <w:uiPriority w:val="11"/>
+    <w:rsid w:val="00B6093E"/>
+    <w:rPr>
+      <w:color w:val="5A5A5A" w:themeColor="text1" w:themeTint="A5"/>
+      <w:spacing w:val="15"/>
+    </w:rPr>
+  </w:style>
 </w:styles>
 </file>
 

</xml_diff>